<commit_message>
update version 1.0.0 add file, fixing bugs
</commit_message>
<xml_diff>
--- a/BÁO CÁO DỰ ÁN LẬP TRÌNH WEB.docx
+++ b/BÁO CÁO DỰ ÁN LẬP TRÌNH WEB.docx
@@ -8071,7 +8071,7 @@
           <w:rFonts w:cs="Times New Roman"/>
           <w:szCs w:val="26"/>
         </w:rPr>
-        <w:t>ASP.NET MVC5 giúp cho chúng ta có thể tạo được các ứng dụng web áp dụng mô hình MVC thay vì tạo ứng dụng theo mẫu ASP.NET Web Forsm. Nền tảng ASP.NET MVC có đặc điểm nổi bật là nhẹ (lightweight), dễ kiểm thử phần giao diện (so với ứng dụng Web Forms), tích hợp các tính năng có sẵn của ASP.NET. Nền tảng ASP.NET MVC được định nghĩa trong namespace System.Web.MVC và là một phần của name space System.Web. MVC là một mẫu thiết kế (design pattern) chuẩn mà nhiều lập trình viên đã quen thuộc. Một số loại ứng dụng web sẽ thích hợp với kiến trúc MVC. Một số khác vẫn thích hợp với ASP.NET Web Forms và cơ chế postbacks. Đôi khi có những ứng dụng kết hợp cả hai kiến trúc trên.</w:t>
+        <w:t>ASP.NET MVC5 giúp cho chúng ta có thể tạo được các ứng dụng web áp dụng mô hình MVC thay vì tạo ứng dụng theo mẫu ASP.NET Web Form. Nền tảng ASP.NET MVC có đặc điểm nổi bật là nhẹ (lightweight), dễ kiểm thử phần giao diện (so với ứng dụng Web Forms), tích hợp các tính năng có sẵn của ASP.NET. Nền tảng ASP.NET MVC được định nghĩa trong namespace System.Web.MVC và là một phần của name space System.Web. MVC là một mẫu thiết kế (design pattern) chuẩn mà nhiều lập trình viên đã quen thuộc. Một số loại ứng dụng web sẽ thích hợp với kiến trúc MVC. Một số khác vẫn thích hợp với ASP.NET Web Forms và cơ chế postbacks. Đôi khi có những ứng dụng kết hợp cả hai kiến trúc trên.</w:t>
       </w:r>
     </w:p>
     <w:p>
@@ -18948,7 +18948,21 @@
           <w:rFonts w:cs="Times New Roman"/>
           <w:szCs w:val="26"/>
         </w:rPr>
-        <w:t>Qua quá trình thực hiện đồ án môn học lập trình web này, em đã được mốt số kết quả như sau:</w:t>
+        <w:t xml:space="preserve">Qua quá trình thực hiện đồ án môn học lập trình web này, em đã được </w:t>
+      </w:r>
+      <w:r>
+        <w:rPr>
+          <w:rFonts w:cs="Times New Roman"/>
+          <w:szCs w:val="26"/>
+        </w:rPr>
+        <w:t>một</w:t>
+      </w:r>
+      <w:r>
+        <w:rPr>
+          <w:rFonts w:cs="Times New Roman"/>
+          <w:szCs w:val="26"/>
+        </w:rPr>
+        <w:t xml:space="preserve"> số kết quả như sau:</w:t>
       </w:r>
     </w:p>
     <w:p>
@@ -19040,7 +19054,14 @@
           <w:rFonts w:cs="Times New Roman"/>
           <w:szCs w:val="26"/>
         </w:rPr>
-        <w:t>-Đ</w:t>
+        <w:t>-</w:t>
+      </w:r>
+      <w:r>
+        <w:rPr>
+          <w:rFonts w:cs="Times New Roman"/>
+          <w:szCs w:val="26"/>
+        </w:rPr>
+        <w:t>D</w:t>
       </w:r>
       <w:r>
         <w:rPr>
@@ -21399,7 +21420,21 @@
           <w:rFonts w:cs="Times New Roman"/>
           <w:szCs w:val="26"/>
         </w:rPr>
-        <w:t>Cần thêm một chức năng tương tự như trang liên hệ thay vì phải ghi thông tin tại trang web, ta có thể sử dụng chức năng gửi mail phản hồi cho người dùng vì họ có tài khoản Yahoo hoặc gmail, họ sẽ sử dụng tài khoản ấy gửi mail nhanh chóng hơn.</w:t>
+        <w:t xml:space="preserve">Cần thêm một chức năng tương tự như trang liên hệ thay vì phải ghi thông tin tại trang web, ta có thể sử dụng chức năng gửi mail phản hồi cho người dùng vì họ có tài khoản Yahoo hoặc </w:t>
+      </w:r>
+      <w:r>
+        <w:rPr>
+          <w:rFonts w:cs="Times New Roman"/>
+          <w:szCs w:val="26"/>
+        </w:rPr>
+        <w:t>G</w:t>
+      </w:r>
+      <w:r>
+        <w:rPr>
+          <w:rFonts w:cs="Times New Roman"/>
+          <w:szCs w:val="26"/>
+        </w:rPr>
+        <w:t>mail, họ sẽ sử dụng tài khoản ấy gửi mail nhanh chóng hơn.</w:t>
       </w:r>
     </w:p>
     <w:p>
@@ -21602,7 +21637,25 @@
             <w:szCs w:val="26"/>
             <w:lang w:val="fr-FR"/>
           </w:rPr>
-          <w:t>http://stackoverflow.com/</w:t>
+          <w:t>http://stacko</w:t>
+        </w:r>
+        <w:r>
+          <w:rPr>
+            <w:rStyle w:val="Hyperlink"/>
+            <w:rFonts w:cs="Times New Roman"/>
+            <w:szCs w:val="26"/>
+            <w:lang w:val="fr-FR"/>
+          </w:rPr>
+          <w:t>v</w:t>
+        </w:r>
+        <w:r>
+          <w:rPr>
+            <w:rStyle w:val="Hyperlink"/>
+            <w:rFonts w:cs="Times New Roman"/>
+            <w:szCs w:val="26"/>
+            <w:lang w:val="fr-FR"/>
+          </w:rPr>
+          <w:t>erflow.com/</w:t>
         </w:r>
       </w:hyperlink>
     </w:p>
@@ -21625,7 +21678,25 @@
             <w:szCs w:val="26"/>
             <w:lang w:val="fr-FR"/>
           </w:rPr>
-          <w:t>http://www.w3schools.com/</w:t>
+          <w:t>http://www.w3s</w:t>
+        </w:r>
+        <w:r>
+          <w:rPr>
+            <w:rStyle w:val="Hyperlink"/>
+            <w:rFonts w:cs="Times New Roman"/>
+            <w:szCs w:val="26"/>
+            <w:lang w:val="fr-FR"/>
+          </w:rPr>
+          <w:t>c</w:t>
+        </w:r>
+        <w:r>
+          <w:rPr>
+            <w:rStyle w:val="Hyperlink"/>
+            <w:rFonts w:cs="Times New Roman"/>
+            <w:szCs w:val="26"/>
+            <w:lang w:val="fr-FR"/>
+          </w:rPr>
+          <w:t>hools.com/</w:t>
         </w:r>
       </w:hyperlink>
     </w:p>

</xml_diff>